<commit_message>
intencional bugs, falta valorar la efectividad de los tester
</commit_message>
<xml_diff>
--- a/Item 6/Intentional bugs.docx
+++ b/Item 6/Intentional bugs.docx
@@ -523,6 +523,9 @@
             <w:pPr>
               <w:pStyle w:val="Notes"/>
               <w:cnfStyle w:val="000000100000" w:firstRow="0" w:lastRow="0" w:firstColumn="0" w:lastColumn="0" w:oddVBand="0" w:evenVBand="0" w:oddHBand="1" w:evenHBand="0" w:firstRowFirstColumn="0" w:firstRowLastColumn="0" w:lastRowFirstColumn="0" w:lastRowLastColumn="0"/>
+              <w:rPr>
+                <w:lang w:val="es-ES"/>
+              </w:rPr>
             </w:pPr>
             <w:r>
               <w:rPr>
@@ -578,7 +581,10 @@
               <w:cnfStyle w:val="000000000000" w:firstRow="0" w:lastRow="0" w:firstColumn="0" w:lastColumn="0" w:oddVBand="0" w:evenVBand="0" w:oddHBand="0" w:evenHBand="0" w:firstRowFirstColumn="0" w:firstRowLastColumn="0" w:lastRowFirstColumn="0" w:lastRowLastColumn="0"/>
             </w:pPr>
             <w:r>
-              <w:t xml:space="preserve">List the people who have conducted the tests. </w:t>
+              <w:rPr>
+                <w:lang w:val="es-ES"/>
+              </w:rPr>
+              <w:t>Villanueva Orgaz, Andrés</w:t>
             </w:r>
           </w:p>
         </w:tc>
@@ -692,9 +698,8 @@
             <w:pPr>
               <w:pStyle w:val="Notes"/>
             </w:pPr>
-            <w:r>
-              <w:t>Document the effectiveness of your testers.  Compute it as the ratio of intentional bugs that they've found to the total number of intentional bugs that you injected.</w:t>
-            </w:r>
+            <w:bookmarkStart w:id="0" w:name="_GoBack"/>
+            <w:bookmarkEnd w:id="0"/>
           </w:p>
         </w:tc>
       </w:tr>
@@ -1055,7 +1060,7 @@
       <w:pPr>
         <w:pStyle w:val="Notes"/>
       </w:pPr>
-      <w:bookmarkStart w:id="0" w:name="_Toc383875113"/>
+      <w:bookmarkStart w:id="1" w:name="_Toc383875113"/>
       <w:r>
         <w:lastRenderedPageBreak/>
         <w:t xml:space="preserve">For every </w:t>
@@ -1074,7 +1079,7 @@
       <w:pPr>
         <w:pStyle w:val="Ttulo1"/>
       </w:pPr>
-      <w:bookmarkStart w:id="1" w:name="_Toc481749959"/>
+      <w:bookmarkStart w:id="2" w:name="_Toc481749959"/>
       <w:r>
         <w:t>Bug in u</w:t>
       </w:r>
@@ -1084,7 +1089,7 @@
       <w:r>
         <w:t xml:space="preserve"> </w:t>
       </w:r>
-      <w:bookmarkEnd w:id="0"/>
+      <w:bookmarkEnd w:id="1"/>
       <w:r>
         <w:t>13</w:t>
       </w:r>
@@ -1094,7 +1099,7 @@
       <w:r>
         <w:t>All events</w:t>
       </w:r>
-      <w:bookmarkEnd w:id="1"/>
+      <w:bookmarkEnd w:id="2"/>
     </w:p>
     <w:p>
       <w:pPr>
@@ -1147,34 +1152,43 @@
     <w:p>
       <w:pPr>
         <w:pStyle w:val="Notes"/>
+        <w:rPr>
+          <w:lang w:val="es-ES"/>
+        </w:rPr>
       </w:pPr>
-      <w:r>
-        <w:t xml:space="preserve">Comment on whether the tester found this bug or not. </w:t>
+      <w:bookmarkStart w:id="3" w:name="_Toc481749960"/>
+      <w:r>
+        <w:rPr>
+          <w:lang w:val="es-ES"/>
+        </w:rPr>
+        <w:t>El tester no encontró el bug intencionado.</w:t>
+      </w:r>
+      <w:r>
+        <w:rPr>
+          <w:lang w:val="es-ES"/>
+        </w:rPr>
+        <w:t xml:space="preserve"> </w:t>
       </w:r>
     </w:p>
     <w:p>
       <w:pPr>
         <w:pStyle w:val="Ttulo1"/>
       </w:pPr>
-      <w:bookmarkStart w:id="2" w:name="_Toc481749960"/>
-      <w:r>
-        <w:t xml:space="preserve">Bug in use case </w:t>
-      </w:r>
-      <w:r>
-        <w:t>4 Register</w:t>
-      </w:r>
-      <w:bookmarkEnd w:id="2"/>
+      <w:r>
+        <w:t>Bug in use case 4 Register</w:t>
+      </w:r>
+      <w:bookmarkEnd w:id="3"/>
     </w:p>
     <w:p>
       <w:pPr>
         <w:pStyle w:val="Subttulo"/>
         <w:rPr>
-          <w:lang w:val="es-ES"/>
+          <w:lang w:val="en-US"/>
         </w:rPr>
       </w:pPr>
       <w:r>
         <w:rPr>
-          <w:lang w:val="es-ES"/>
+          <w:lang w:val="en-US"/>
         </w:rPr>
         <w:t>Description</w:t>
       </w:r>
@@ -1221,38 +1235,37 @@
     </w:p>
     <w:p>
       <w:pPr>
-        <w:pStyle w:val="Notes"/>
+        <w:rPr>
+          <w:lang w:val="es-ES"/>
+        </w:rPr>
       </w:pPr>
       <w:r>
-        <w:t xml:space="preserve">Comment on whether the tester found this bug or not. </w:t>
+        <w:rPr>
+          <w:lang w:val="es-ES"/>
+        </w:rPr>
+        <w:t>El tester no encontró el bug intencionado.</w:t>
       </w:r>
     </w:p>
     <w:p>
       <w:pPr>
         <w:pStyle w:val="Ttulo1"/>
       </w:pPr>
-      <w:bookmarkStart w:id="3" w:name="_Toc481749961"/>
-      <w:r>
-        <w:t xml:space="preserve">Bug in use case </w:t>
-      </w:r>
-      <w:r>
-        <w:t xml:space="preserve">21 </w:t>
-      </w:r>
-      <w:r>
-        <w:t>Manage credit card</w:t>
-      </w:r>
-      <w:bookmarkEnd w:id="3"/>
+      <w:bookmarkStart w:id="4" w:name="_Toc481749961"/>
+      <w:r>
+        <w:t>Bug in use case 21 Manage credit card</w:t>
+      </w:r>
+      <w:bookmarkEnd w:id="4"/>
     </w:p>
     <w:p>
       <w:pPr>
         <w:pStyle w:val="Subttulo"/>
         <w:rPr>
-          <w:lang w:val="en-US"/>
+          <w:lang w:val="es-ES"/>
         </w:rPr>
       </w:pPr>
       <w:r>
         <w:rPr>
-          <w:lang w:val="en-US"/>
+          <w:lang w:val="es-ES"/>
         </w:rPr>
         <w:t>Description</w:t>
       </w:r>
@@ -1296,15 +1309,7 @@
           <w:color w:val="auto"/>
           <w:lang w:val="es-ES"/>
         </w:rPr>
-        <w:t>no saldrá el mensaje de error</w:t>
-      </w:r>
-      <w:r>
-        <w:rPr>
-          <w:i w:val="0"/>
-          <w:color w:val="auto"/>
-          <w:lang w:val="es-ES"/>
-        </w:rPr>
-        <w:t xml:space="preserve"> en </w:t>
+        <w:t xml:space="preserve">saldrá el mensaje de error en </w:t>
       </w:r>
       <w:r>
         <w:rPr>
@@ -1326,37 +1331,55 @@
     <w:p>
       <w:pPr>
         <w:pStyle w:val="Subttulo"/>
+        <w:rPr>
+          <w:lang w:val="es-ES"/>
+        </w:rPr>
       </w:pPr>
       <w:r>
+        <w:rPr>
+          <w:lang w:val="es-ES"/>
+        </w:rPr>
         <w:t>Results</w:t>
       </w:r>
     </w:p>
     <w:p>
       <w:pPr>
         <w:pStyle w:val="Notes"/>
+        <w:rPr>
+          <w:lang w:val="es-ES"/>
+        </w:rPr>
       </w:pPr>
       <w:r>
-        <w:t xml:space="preserve">Comment on whether the tester found this bug or not. </w:t>
+        <w:rPr>
+          <w:lang w:val="es-ES"/>
+        </w:rPr>
+        <w:t>El tester</w:t>
+      </w:r>
+      <w:r>
+        <w:rPr>
+          <w:lang w:val="es-ES"/>
+        </w:rPr>
+        <w:t xml:space="preserve"> encontró el bug intencionado.</w:t>
+      </w:r>
+      <w:r>
+        <w:rPr>
+          <w:lang w:val="es-ES"/>
+        </w:rPr>
+        <w:t xml:space="preserve"> </w:t>
       </w:r>
     </w:p>
     <w:p>
       <w:pPr>
         <w:pStyle w:val="Ttulo1"/>
       </w:pPr>
-      <w:bookmarkStart w:id="4" w:name="_Toc481749962"/>
-      <w:r>
-        <w:t xml:space="preserve">Bug in use case </w:t>
-      </w:r>
-      <w:r>
-        <w:t xml:space="preserve">7 </w:t>
-      </w:r>
-      <w:r>
-        <w:t>Search T</w:t>
+      <w:bookmarkStart w:id="5" w:name="_Toc481749962"/>
+      <w:r>
+        <w:t>Bug in use case 7 Search T</w:t>
       </w:r>
       <w:r>
         <w:t>emplate</w:t>
       </w:r>
-      <w:bookmarkEnd w:id="4"/>
+      <w:bookmarkEnd w:id="5"/>
     </w:p>
     <w:p>
       <w:pPr>
@@ -1401,20 +1424,30 @@
     <w:p>
       <w:pPr>
         <w:pStyle w:val="Subttulo"/>
+        <w:rPr>
+          <w:lang w:val="es-ES"/>
+        </w:rPr>
       </w:pPr>
       <w:r>
+        <w:rPr>
+          <w:lang w:val="es-ES"/>
+        </w:rPr>
         <w:t>Results</w:t>
       </w:r>
     </w:p>
     <w:p>
       <w:pPr>
         <w:pStyle w:val="Notes"/>
+        <w:rPr>
+          <w:lang w:val="es-ES"/>
+        </w:rPr>
       </w:pPr>
       <w:r>
-        <w:t xml:space="preserve">Comment on whether the tester found this bug or not. </w:t>
-      </w:r>
-      <w:bookmarkStart w:id="5" w:name="_GoBack"/>
-      <w:bookmarkEnd w:id="5"/>
+        <w:rPr>
+          <w:lang w:val="es-ES"/>
+        </w:rPr>
+        <w:t>El tester no encontró el bug intencionado</w:t>
+      </w:r>
     </w:p>
     <w:sectPr>
       <w:pgSz w:w="11906" w:h="16838"/>
@@ -3519,7 +3552,7 @@
 </file>
 
 <file path=customXml/itemProps1.xml><?xml version="1.0" encoding="utf-8"?>
-<ds:datastoreItem xmlns:ds="http://schemas.openxmlformats.org/officeDocument/2006/customXml" ds:itemID="{A9A4DA63-ECE3-4B2D-9291-92ADF5FBFA82}">
+<ds:datastoreItem xmlns:ds="http://schemas.openxmlformats.org/officeDocument/2006/customXml" ds:itemID="{772639AF-834C-42B6-B58E-5924FFBD6EF0}">
   <ds:schemaRefs>
     <ds:schemaRef ds:uri="http://schemas.openxmlformats.org/officeDocument/2006/bibliography"/>
   </ds:schemaRefs>

</xml_diff>